<commit_message>
word doc is now obsolete
</commit_message>
<xml_diff>
--- a/specification/People Profile Import specification.docx
+++ b/specification/People Profile Import specification.docx
@@ -10,6 +10,240 @@
           <w:lang w:val="de-CH"/>
         </w:rPr>
       </w:pPr>
+      <w:r>
+        <w:rPr>
+          <w:noProof/>
+        </w:rPr>
+        <mc:AlternateContent>
+          <mc:Choice Requires="wps">
+            <w:drawing>
+              <wp:anchor distT="0" distB="0" distL="114300" distR="114300" simplePos="0" relativeHeight="251660289" behindDoc="0" locked="0" layoutInCell="1" allowOverlap="1" wp14:anchorId="4671A93F" wp14:editId="0CC0D553">
+                <wp:simplePos x="0" y="0"/>
+                <wp:positionH relativeFrom="column">
+                  <wp:posOffset>2717773</wp:posOffset>
+                </wp:positionH>
+                <wp:positionV relativeFrom="paragraph">
+                  <wp:posOffset>-238644</wp:posOffset>
+                </wp:positionV>
+                <wp:extent cx="1828800" cy="1828800"/>
+                <wp:effectExtent l="613410" t="0" r="648335" b="0"/>
+                <wp:wrapNone/>
+                <wp:docPr id="878810589" name="Text Box 1"/>
+                <wp:cNvGraphicFramePr/>
+                <a:graphic xmlns:a="http://schemas.openxmlformats.org/drawingml/2006/main">
+                  <a:graphicData uri="http://schemas.microsoft.com/office/word/2010/wordprocessingShape">
+                    <wps:wsp>
+                      <wps:cNvSpPr txBox="1"/>
+                      <wps:spPr>
+                        <a:xfrm rot="18835338">
+                          <a:off x="0" y="0"/>
+                          <a:ext cx="1828800" cy="1828800"/>
+                        </a:xfrm>
+                        <a:prstGeom prst="rect">
+                          <a:avLst/>
+                        </a:prstGeom>
+                        <a:noFill/>
+                        <a:ln>
+                          <a:noFill/>
+                        </a:ln>
+                      </wps:spPr>
+                      <wps:txbx>
+                        <w:txbxContent>
+                          <w:p>
+                            <w:pPr>
+                              <w:pStyle w:val="ListParagraph"/>
+                              <w:spacing w:before="240" w:line="276" w:lineRule="auto"/>
+                              <w:ind w:left="360"/>
+                              <w:rPr>
+                                <w:rFonts w:eastAsiaTheme="majorEastAsia"/>
+                                <w:b/>
+                                <w:sz w:val="72"/>
+                                <w:szCs w:val="72"/>
+                                <w:lang w:val="de-DE"/>
+                                <w14:textOutline w14:w="12700" w14:cap="flat" w14:cmpd="sng" w14:algn="ctr">
+                                  <w14:solidFill>
+                                    <w14:schemeClr w14:val="accent4"/>
+                                  </w14:solidFill>
+                                  <w14:prstDash w14:val="solid"/>
+                                  <w14:round/>
+                                </w14:textOutline>
+                                <w14:textFill>
+                                  <w14:gradFill>
+                                    <w14:gsLst>
+                                      <w14:gs w14:pos="0">
+                                        <w14:schemeClr w14:val="accent4"/>
+                                      </w14:gs>
+                                      <w14:gs w14:pos="4000">
+                                        <w14:schemeClr w14:val="accent4">
+                                          <w14:lumMod w14:val="60000"/>
+                                          <w14:lumOff w14:val="40000"/>
+                                        </w14:schemeClr>
+                                      </w14:gs>
+                                      <w14:gs w14:pos="87000">
+                                        <w14:schemeClr w14:val="accent4">
+                                          <w14:lumMod w14:val="20000"/>
+                                          <w14:lumOff w14:val="80000"/>
+                                        </w14:schemeClr>
+                                      </w14:gs>
+                                    </w14:gsLst>
+                                    <w14:lin w14:ang="5400000" w14:scaled="0"/>
+                                  </w14:gradFill>
+                                </w14:textFill>
+                              </w:rPr>
+                            </w:pPr>
+                            <w:r>
+                              <w:rPr>
+                                <w:rFonts w:eastAsiaTheme="majorEastAsia"/>
+                                <w:b/>
+                                <w:sz w:val="72"/>
+                                <w:szCs w:val="72"/>
+                                <w:lang w:val="de-DE"/>
+                                <w14:textOutline w14:w="12700" w14:cap="flat" w14:cmpd="sng" w14:algn="ctr">
+                                  <w14:solidFill>
+                                    <w14:schemeClr w14:val="accent4"/>
+                                  </w14:solidFill>
+                                  <w14:prstDash w14:val="solid"/>
+                                  <w14:round/>
+                                </w14:textOutline>
+                                <w14:textFill>
+                                  <w14:gradFill>
+                                    <w14:gsLst>
+                                      <w14:gs w14:pos="0">
+                                        <w14:schemeClr w14:val="accent4"/>
+                                      </w14:gs>
+                                      <w14:gs w14:pos="4000">
+                                        <w14:schemeClr w14:val="accent4">
+                                          <w14:lumMod w14:val="60000"/>
+                                          <w14:lumOff w14:val="40000"/>
+                                        </w14:schemeClr>
+                                      </w14:gs>
+                                      <w14:gs w14:pos="87000">
+                                        <w14:schemeClr w14:val="accent4">
+                                          <w14:lumMod w14:val="20000"/>
+                                          <w14:lumOff w14:val="80000"/>
+                                        </w14:schemeClr>
+                                      </w14:gs>
+                                    </w14:gsLst>
+                                    <w14:lin w14:ang="5400000" w14:scaled="0"/>
+                                  </w14:gradFill>
+                                </w14:textFill>
+                              </w:rPr>
+                              <w:t>Obsolete</w:t>
+                            </w:r>
+                          </w:p>
+                        </w:txbxContent>
+                      </wps:txbx>
+                      <wps:bodyPr rot="0" spcFirstLastPara="0" vertOverflow="overflow" horzOverflow="overflow" vert="horz" wrap="none" lIns="91440" tIns="45720" rIns="91440" bIns="45720" numCol="1" spcCol="0" rtlCol="0" fromWordArt="0" anchor="t" anchorCtr="0" forceAA="0" compatLnSpc="1">
+                        <a:prstTxWarp prst="textNoShape">
+                          <a:avLst/>
+                        </a:prstTxWarp>
+                        <a:spAutoFit/>
+                      </wps:bodyPr>
+                    </wps:wsp>
+                  </a:graphicData>
+                </a:graphic>
+              </wp:anchor>
+            </w:drawing>
+          </mc:Choice>
+          <mc:Fallback>
+            <w:pict>
+              <v:shapetype w14:anchorId="4671A93F" id="_x0000_t202" coordsize="21600,21600" o:spt="202" path="m,l,21600r21600,l21600,xe">
+                <v:stroke joinstyle="miter"/>
+                <v:path gradientshapeok="t" o:connecttype="rect"/>
+              </v:shapetype>
+              <v:shape id="Text Box 1" o:spid="_x0000_s1026" type="#_x0000_t202" style="position:absolute;margin-left:214pt;margin-top:-18.8pt;width:2in;height:2in;rotation:-3019748fd;z-index:251660289;visibility:visible;mso-wrap-style:none;mso-wrap-distance-left:9pt;mso-wrap-distance-top:0;mso-wrap-distance-right:9pt;mso-wrap-distance-bottom:0;mso-position-horizontal:absolute;mso-position-horizontal-relative:text;mso-position-vertical:absolute;mso-position-vertical-relative:text;v-text-anchor:top" o:gfxdata="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" filled="f" stroked="f">
+                <v:fill o:detectmouseclick="t"/>
+                <v:textbox style="mso-fit-shape-to-text:t">
+                  <w:txbxContent>
+                    <w:p>
+                      <w:pPr>
+                        <w:pStyle w:val="ListParagraph"/>
+                        <w:spacing w:before="240" w:line="276" w:lineRule="auto"/>
+                        <w:ind w:left="360"/>
+                        <w:rPr>
+                          <w:rFonts w:eastAsiaTheme="majorEastAsia"/>
+                          <w:b/>
+                          <w:sz w:val="72"/>
+                          <w:szCs w:val="72"/>
+                          <w:lang w:val="de-DE"/>
+                          <w14:textOutline w14:w="12700" w14:cap="flat" w14:cmpd="sng" w14:algn="ctr">
+                            <w14:solidFill>
+                              <w14:schemeClr w14:val="accent4"/>
+                            </w14:solidFill>
+                            <w14:prstDash w14:val="solid"/>
+                            <w14:round/>
+                          </w14:textOutline>
+                          <w14:textFill>
+                            <w14:gradFill>
+                              <w14:gsLst>
+                                <w14:gs w14:pos="0">
+                                  <w14:schemeClr w14:val="accent4"/>
+                                </w14:gs>
+                                <w14:gs w14:pos="4000">
+                                  <w14:schemeClr w14:val="accent4">
+                                    <w14:lumMod w14:val="60000"/>
+                                    <w14:lumOff w14:val="40000"/>
+                                  </w14:schemeClr>
+                                </w14:gs>
+                                <w14:gs w14:pos="87000">
+                                  <w14:schemeClr w14:val="accent4">
+                                    <w14:lumMod w14:val="20000"/>
+                                    <w14:lumOff w14:val="80000"/>
+                                  </w14:schemeClr>
+                                </w14:gs>
+                              </w14:gsLst>
+                              <w14:lin w14:ang="5400000" w14:scaled="0"/>
+                            </w14:gradFill>
+                          </w14:textFill>
+                        </w:rPr>
+                      </w:pPr>
+                      <w:r>
+                        <w:rPr>
+                          <w:rFonts w:eastAsiaTheme="majorEastAsia"/>
+                          <w:b/>
+                          <w:sz w:val="72"/>
+                          <w:szCs w:val="72"/>
+                          <w:lang w:val="de-DE"/>
+                          <w14:textOutline w14:w="12700" w14:cap="flat" w14:cmpd="sng" w14:algn="ctr">
+                            <w14:solidFill>
+                              <w14:schemeClr w14:val="accent4"/>
+                            </w14:solidFill>
+                            <w14:prstDash w14:val="solid"/>
+                            <w14:round/>
+                          </w14:textOutline>
+                          <w14:textFill>
+                            <w14:gradFill>
+                              <w14:gsLst>
+                                <w14:gs w14:pos="0">
+                                  <w14:schemeClr w14:val="accent4"/>
+                                </w14:gs>
+                                <w14:gs w14:pos="4000">
+                                  <w14:schemeClr w14:val="accent4">
+                                    <w14:lumMod w14:val="60000"/>
+                                    <w14:lumOff w14:val="40000"/>
+                                  </w14:schemeClr>
+                                </w14:gs>
+                                <w14:gs w14:pos="87000">
+                                  <w14:schemeClr w14:val="accent4">
+                                    <w14:lumMod w14:val="20000"/>
+                                    <w14:lumOff w14:val="80000"/>
+                                  </w14:schemeClr>
+                                </w14:gs>
+                              </w14:gsLst>
+                              <w14:lin w14:ang="5400000" w14:scaled="0"/>
+                            </w14:gradFill>
+                          </w14:textFill>
+                        </w:rPr>
+                        <w:t>Obsolete</w:t>
+                      </w:r>
+                    </w:p>
+                  </w:txbxContent>
+                </v:textbox>
+              </v:shape>
+            </w:pict>
+          </mc:Fallback>
+        </mc:AlternateContent>
+      </w:r>
       <w:r>
         <w:rPr>
           <w:noProof/>
@@ -184,7 +418,6 @@
                                     <w:dataBinding w:prefixMappings="xmlns:ns0='http://purl.org/dc/elements/1.1/' xmlns:ns1='http://schemas.openxmlformats.org/package/2006/metadata/core-properties' " w:xpath="/ns1:coreProperties[1]/ns0:title[1]" w:storeItemID="{6C3C8BC8-F283-45AE-878A-BAB7291924A1}"/>
                                     <w:text/>
                                   </w:sdtPr>
-                                  <w:sdtEndPr/>
                                   <w:sdtContent>
                                     <w:r>
                                       <w:rPr>
@@ -1934,9 +2167,9 @@
         <w:tblLook w:val="04A0" w:firstRow="1" w:lastRow="0" w:firstColumn="1" w:lastColumn="0" w:noHBand="0" w:noVBand="1"/>
       </w:tblPr>
       <w:tblGrid>
-        <w:gridCol w:w="2122"/>
-        <w:gridCol w:w="3118"/>
-        <w:gridCol w:w="4110"/>
+        <w:gridCol w:w="1395"/>
+        <w:gridCol w:w="1872"/>
+        <w:gridCol w:w="6083"/>
       </w:tblGrid>
       <w:tr>
         <w:trPr>
@@ -2313,6 +2546,64 @@
             </w:pPr>
             <w:r>
               <w:t>Mentioning the total size limit of a request of 104MB</w:t>
+            </w:r>
+          </w:p>
+        </w:tc>
+      </w:tr>
+      <w:tr>
+        <w:trPr>
+          <w:cnfStyle w:val="000000100000" w:firstRow="0" w:lastRow="0" w:firstColumn="0" w:lastColumn="0" w:oddVBand="0" w:evenVBand="0" w:oddHBand="1" w:evenHBand="0" w:firstRowFirstColumn="0" w:firstRowLastColumn="0" w:lastRowFirstColumn="0" w:lastRowLastColumn="0"/>
+        </w:trPr>
+        <w:tc>
+          <w:tcPr>
+            <w:cnfStyle w:val="001000000000" w:firstRow="0" w:lastRow="0" w:firstColumn="1" w:lastColumn="0" w:oddVBand="0" w:evenVBand="0" w:oddHBand="0" w:evenHBand="0" w:firstRowFirstColumn="0" w:firstRowLastColumn="0" w:lastRowFirstColumn="0" w:lastRowLastColumn="0"/>
+            <w:tcW w:w="2122" w:type="dxa"/>
+          </w:tcPr>
+          <w:p>
+            <w:r>
+              <w:t>---</w:t>
+            </w:r>
+          </w:p>
+        </w:tc>
+        <w:tc>
+          <w:tcPr>
+            <w:tcW w:w="3118" w:type="dxa"/>
+          </w:tcPr>
+          <w:p>
+            <w:pPr>
+              <w:cnfStyle w:val="000000100000" w:firstRow="0" w:lastRow="0" w:firstColumn="0" w:lastColumn="0" w:oddVBand="0" w:evenVBand="0" w:oddHBand="1" w:evenHBand="0" w:firstRowFirstColumn="0" w:firstRowLastColumn="0" w:lastRowFirstColumn="0" w:lastRowLastColumn="0"/>
+            </w:pPr>
+            <w:r>
+              <w:t>22.11.2023</w:t>
+            </w:r>
+          </w:p>
+        </w:tc>
+        <w:tc>
+          <w:tcPr>
+            <w:tcW w:w="4110" w:type="dxa"/>
+          </w:tcPr>
+          <w:p>
+            <w:pPr>
+              <w:pStyle w:val="ListParagraph"/>
+              <w:numPr>
+                <w:ilvl w:val="0"/>
+                <w:numId w:val="36"/>
+              </w:numPr>
+              <w:cnfStyle w:val="000000100000" w:firstRow="0" w:lastRow="0" w:firstColumn="0" w:lastColumn="0" w:oddVBand="0" w:evenVBand="0" w:oddHBand="1" w:evenHBand="0" w:firstRowFirstColumn="0" w:firstRowLastColumn="0" w:lastRowFirstColumn="0" w:lastRowLastColumn="0"/>
+            </w:pPr>
+            <w:r>
+              <w:t xml:space="preserve">This document has been superseded by the documentation at </w:t>
+            </w:r>
+            <w:hyperlink r:id="rId15" w:history="1">
+              <w:r>
+                <w:rPr>
+                  <w:rStyle w:val="Hyperlink"/>
+                </w:rPr>
+                <w:t>https://aheadintranet.github.io/ahead.people-profile-import/</w:t>
+              </w:r>
+            </w:hyperlink>
+            <w:r>
+              <w:t xml:space="preserve"> </w:t>
             </w:r>
           </w:p>
         </w:tc>
@@ -2538,7 +2829,7 @@
                     <pic:cNvPicPr/>
                   </pic:nvPicPr>
                   <pic:blipFill>
-                    <a:blip r:embed="rId15"/>
+                    <a:blip r:embed="rId16"/>
                     <a:stretch>
                       <a:fillRect/>
                     </a:stretch>
@@ -3050,21 +3341,7 @@
         <w:rPr>
           <w:rFonts w:eastAsiaTheme="majorEastAsia"/>
         </w:rPr>
-        <w:t xml:space="preserve">-MM-dd, </w:t>
-      </w:r>
-      <w:proofErr w:type="gramStart"/>
-      <w:r>
-        <w:rPr>
-          <w:rFonts w:eastAsiaTheme="majorEastAsia"/>
-        </w:rPr>
-        <w:t>e.g.</w:t>
-      </w:r>
-      <w:proofErr w:type="gramEnd"/>
-      <w:r>
-        <w:rPr>
-          <w:rFonts w:eastAsiaTheme="majorEastAsia"/>
-        </w:rPr>
-        <w:t xml:space="preserve"> 2023-</w:t>
+        <w:t>-MM-dd, e.g. 2023-</w:t>
       </w:r>
       <w:r>
         <w:rPr>
@@ -4286,7 +4563,7 @@
                     <pic:cNvPicPr/>
                   </pic:nvPicPr>
                   <pic:blipFill>
-                    <a:blip r:embed="rId16"/>
+                    <a:blip r:embed="rId17"/>
                     <a:stretch>
                       <a:fillRect/>
                     </a:stretch>
@@ -4533,11 +4810,9 @@
       <w:r>
         <w:t>If there’s any issue with the request at a basic level (</w:t>
       </w:r>
-      <w:proofErr w:type="gramStart"/>
       <w:r>
         <w:t>e.g.</w:t>
       </w:r>
-      <w:proofErr w:type="gramEnd"/>
       <w:r>
         <w:t xml:space="preserve"> wrong content type</w:t>
       </w:r>
@@ -5397,7 +5672,7 @@
       <w:r>
         <w:t xml:space="preserve">At </w:t>
       </w:r>
-      <w:hyperlink r:id="rId17" w:history="1">
+      <w:hyperlink r:id="rId18" w:history="1">
         <w:r>
           <w:rPr>
             <w:rStyle w:val="Hyperlink"/>
@@ -5415,15 +5690,7 @@
         <w:t xml:space="preserve">supplementary </w:t>
       </w:r>
       <w:r>
-        <w:t>material (</w:t>
-      </w:r>
-      <w:proofErr w:type="gramStart"/>
-      <w:r>
-        <w:t>e.g.</w:t>
-      </w:r>
-      <w:proofErr w:type="gramEnd"/>
-      <w:r>
-        <w:t xml:space="preserve"> code samples) </w:t>
+        <w:t xml:space="preserve">material (e.g. code samples) </w:t>
       </w:r>
       <w:r>
         <w:t xml:space="preserve">to help you implement </w:t>
@@ -5538,13 +5805,7 @@
           <w:rPr>
             <w:rStyle w:val="Hyperlink"/>
           </w:rPr>
-          <w:t>w.rfc-editor.org/</w:t>
-        </w:r>
-        <w:r>
-          <w:rPr>
-            <w:rStyle w:val="Hyperlink"/>
-          </w:rPr>
-          <w:t>rfc/rfc2388</w:t>
+          <w:t>w.rfc-editor.org/rfc/rfc2388</w:t>
         </w:r>
       </w:hyperlink>
       <w:r>
@@ -5579,10 +5840,7 @@
         <w:t xml:space="preserve"> </w:t>
       </w:r>
       <w:r>
-        <w:t xml:space="preserve">Image upload is not implemented </w:t>
-      </w:r>
-      <w:r>
-        <w:t>yet</w:t>
+        <w:t>Image upload is not implemented yet</w:t>
       </w:r>
     </w:p>
   </w:footnote>
@@ -10858,15 +11116,6 @@
 </file>
 
 <file path=customXml/item1.xml><?xml version="1.0" encoding="utf-8"?>
-<?mso-contentType ?>
-<FormTemplates xmlns="http://schemas.microsoft.com/sharepoint/v3/contenttype/forms">
-  <Display>DocumentLibraryForm</Display>
-  <Edit>DocumentLibraryForm</Edit>
-  <New>DocumentLibraryForm</New>
-</FormTemplates>
-</file>
-
-<file path=customXml/item2.xml><?xml version="1.0" encoding="utf-8"?>
 <p:properties xmlns:p="http://schemas.microsoft.com/office/2006/metadata/properties" xmlns:xsi="http://www.w3.org/2001/XMLSchema-instance" xmlns:pc="http://schemas.microsoft.com/office/infopath/2007/PartnerControls">
   <documentManagement>
     <lcf76f155ced4ddcb4097134ff3c332f xmlns="0e75b649-ab92-4cc4-b39c-42e15e5de880">
@@ -10877,18 +11126,16 @@
 </p:properties>
 </file>
 
-<file path=customXml/item3.xml><?xml version="1.0" encoding="utf-8"?>
-<b:Sources xmlns:b="http://schemas.openxmlformats.org/officeDocument/2006/bibliography" xmlns="http://schemas.openxmlformats.org/officeDocument/2006/bibliography" SelectedStyle="/APASixthEditionOfficeOnline.xsl" StyleName="APA" Version="6">
-  <b:Source>
-    <b:Tag>Placeholder1</b:Tag>
-    <b:SourceType>Book</b:SourceType>
-    <b:Guid>{6E738990-DEB9-1448-86FF-16B023951398}</b:Guid>
-    <b:RefOrder>1</b:RefOrder>
-  </b:Source>
-</b:Sources>
+<file path=customXml/item2.xml><?xml version="1.0" encoding="utf-8"?>
+<?mso-contentType ?>
+<FormTemplates xmlns="http://schemas.microsoft.com/sharepoint/v3/contenttype/forms">
+  <Display>DocumentLibraryForm</Display>
+  <Edit>DocumentLibraryForm</Edit>
+  <New>DocumentLibraryForm</New>
+</FormTemplates>
 </file>
 
-<file path=customXml/item4.xml><?xml version="1.0" encoding="utf-8"?>
+<file path=customXml/item3.xml><?xml version="1.0" encoding="utf-8"?>
 <ct:contentTypeSchema xmlns:ct="http://schemas.microsoft.com/office/2006/metadata/contentType" xmlns:ma="http://schemas.microsoft.com/office/2006/metadata/properties/metaAttributes" ct:_="" ma:_="" ma:contentTypeName="Dokument" ma:contentTypeID="0x010100DB82DB3A17E57143BE4C3090545A8520" ma:contentTypeVersion="18" ma:contentTypeDescription="Create a new document." ma:contentTypeScope="" ma:versionID="b153755d26027e831cf36c835c1b1ef7">
   <xsd:schema xmlns:xsd="http://www.w3.org/2001/XMLSchema" xmlns:xs="http://www.w3.org/2001/XMLSchema" xmlns:p="http://schemas.microsoft.com/office/2006/metadata/properties" xmlns:ns2="bdf3240c-1d75-41d0-abe1-0abea8e2f5e5" xmlns:ns3="0e75b649-ab92-4cc4-b39c-42e15e5de880" targetNamespace="http://schemas.microsoft.com/office/2006/metadata/properties" ma:root="true" ma:fieldsID="ccfa56b75c4aa870464f88e7cebfdb66" ns2:_="" ns3:_="">
     <xsd:import namespace="bdf3240c-1d75-41d0-abe1-0abea8e2f5e5"/>
@@ -11137,15 +11384,18 @@
 </ct:contentTypeSchema>
 </file>
 
-<file path=customXml/itemProps1.xml><?xml version="1.0" encoding="utf-8"?>
-<ds:datastoreItem xmlns:ds="http://schemas.openxmlformats.org/officeDocument/2006/customXml" ds:itemID="{420B0B0F-335C-48F0-B062-306B323E61EB}">
-  <ds:schemaRefs>
-    <ds:schemaRef ds:uri="http://schemas.microsoft.com/sharepoint/v3/contenttype/forms"/>
-  </ds:schemaRefs>
-</ds:datastoreItem>
+<file path=customXml/item4.xml><?xml version="1.0" encoding="utf-8"?>
+<b:Sources xmlns:b="http://schemas.openxmlformats.org/officeDocument/2006/bibliography" xmlns="http://schemas.openxmlformats.org/officeDocument/2006/bibliography" SelectedStyle="/APASixthEditionOfficeOnline.xsl" StyleName="APA" Version="6">
+  <b:Source>
+    <b:Tag>Placeholder1</b:Tag>
+    <b:SourceType>Book</b:SourceType>
+    <b:Guid>{6E738990-DEB9-1448-86FF-16B023951398}</b:Guid>
+    <b:RefOrder>1</b:RefOrder>
+  </b:Source>
+</b:Sources>
 </file>
 
-<file path=customXml/itemProps2.xml><?xml version="1.0" encoding="utf-8"?>
+<file path=customXml/itemProps1.xml><?xml version="1.0" encoding="utf-8"?>
 <ds:datastoreItem xmlns:ds="http://schemas.openxmlformats.org/officeDocument/2006/customXml" ds:itemID="{EF696141-0675-45E7-80B1-B481241D4E0E}">
   <ds:schemaRefs>
     <ds:schemaRef ds:uri="http://schemas.microsoft.com/office/2006/metadata/properties"/>
@@ -11156,15 +11406,15 @@
 </ds:datastoreItem>
 </file>
 
-<file path=customXml/itemProps3.xml><?xml version="1.0" encoding="utf-8"?>
-<ds:datastoreItem xmlns:ds="http://schemas.openxmlformats.org/officeDocument/2006/customXml" ds:itemID="{848D3760-0DEF-8746-A409-1D98AC495F0A}">
+<file path=customXml/itemProps2.xml><?xml version="1.0" encoding="utf-8"?>
+<ds:datastoreItem xmlns:ds="http://schemas.openxmlformats.org/officeDocument/2006/customXml" ds:itemID="{420B0B0F-335C-48F0-B062-306B323E61EB}">
   <ds:schemaRefs>
-    <ds:schemaRef ds:uri="http://schemas.openxmlformats.org/officeDocument/2006/bibliography"/>
+    <ds:schemaRef ds:uri="http://schemas.microsoft.com/sharepoint/v3/contenttype/forms"/>
   </ds:schemaRefs>
 </ds:datastoreItem>
 </file>
 
-<file path=customXml/itemProps4.xml><?xml version="1.0" encoding="utf-8"?>
+<file path=customXml/itemProps3.xml><?xml version="1.0" encoding="utf-8"?>
 <ds:datastoreItem xmlns:ds="http://schemas.openxmlformats.org/officeDocument/2006/customXml" ds:itemID="{DE00D5D8-7527-4499-8B8B-7ECC0158ED00}">
   <ds:schemaRefs>
     <ds:schemaRef ds:uri="http://schemas.microsoft.com/office/2006/metadata/contentType"/>
@@ -11183,6 +11433,14 @@
 </ds:datastoreItem>
 </file>
 
+<file path=customXml/itemProps4.xml><?xml version="1.0" encoding="utf-8"?>
+<ds:datastoreItem xmlns:ds="http://schemas.openxmlformats.org/officeDocument/2006/customXml" ds:itemID="{848D3760-0DEF-8746-A409-1D98AC495F0A}">
+  <ds:schemaRefs>
+    <ds:schemaRef ds:uri="http://schemas.openxmlformats.org/officeDocument/2006/bibliography"/>
+  </ds:schemaRefs>
+</ds:datastoreItem>
+</file>
+
 <file path=docMetadata/LabelInfo.xml><?xml version="1.0" encoding="utf-8"?>
 <clbl:labelList xmlns:clbl="http://schemas.microsoft.com/office/2020/mipLabelMetadata">
   <clbl:label id="{02b85b05-d019-4a7e-ae7d-804783b7a8f4}" enabled="1" method="Standard" siteId="{a6bbab92-053e-490b-bd7e-5cd03763b746}" contentBits="0" removed="0"/>

</xml_diff>